<commit_message>
Implemented simple views and sqlite test database.
</commit_message>
<xml_diff>
--- a/design_doc/Requirements.docx
+++ b/design_doc/Requirements.docx
@@ -26,8 +26,9 @@
     </w:p>
     <w:p>
       <w:pPr>
-        <w:rPr>
-          <w:sz w:val="44"/>
+        <w:jc w:val="center"/>
+        <w:rPr>
+          <w:sz w:val="48"/>
         </w:rPr>
       </w:pPr>
       <w:proofErr w:type="gramStart"/>
@@ -35,13 +36,13 @@
         <w:rPr>
           <w:b/>
           <w:color w:val="808080" w:themeColor="background1" w:themeShade="80"/>
-          <w:sz w:val="44"/>
+          <w:sz w:val="48"/>
         </w:rPr>
         <w:t>Undefined</w:t>
       </w:r>
       <w:r>
         <w:rPr>
-          <w:sz w:val="44"/>
+          <w:sz w:val="48"/>
         </w:rPr>
         <w:t xml:space="preserve"> </w:t>
       </w:r>
@@ -49,7 +50,7 @@
         <w:rPr>
           <w:b/>
           <w:color w:val="000000"/>
-          <w:sz w:val="72"/>
+          <w:sz w:val="96"/>
           <w:szCs w:val="27"/>
         </w:rPr>
         <w:t>{?}</w:t>
@@ -59,7 +60,7 @@
         <w:rPr>
           <w:b/>
           <w:color w:val="000000"/>
-          <w:sz w:val="72"/>
+          <w:sz w:val="96"/>
           <w:szCs w:val="27"/>
         </w:rPr>
         <w:t xml:space="preserve"> </w:t>
@@ -68,44 +69,60 @@
         <w:rPr>
           <w:b/>
           <w:color w:val="808080" w:themeColor="background1" w:themeShade="80"/>
+          <w:sz w:val="48"/>
+        </w:rPr>
+        <w:t>Parameter</w:t>
+      </w:r>
+    </w:p>
+    <w:p>
+      <w:pPr>
+        <w:ind w:left="2160" w:firstLine="720"/>
+      </w:pPr>
+      <w:r>
+        <w:t xml:space="preserve">       </w:t>
+      </w:r>
+      <w:r>
+        <w:t xml:space="preserve">By Melynda Lindhorst, </w:t>
+      </w:r>
+    </w:p>
+    <w:p>
+      <w:pPr>
+        <w:ind w:left="2880" w:firstLine="720"/>
+      </w:pPr>
+      <w:r>
+        <w:t>Blake Bartlett,</w:t>
+      </w:r>
+    </w:p>
+    <w:p>
+      <w:pPr>
+        <w:ind w:left="2880" w:firstLine="720"/>
+      </w:pPr>
+      <w:r>
+        <w:t xml:space="preserve">Joseph Lee, </w:t>
+      </w:r>
+    </w:p>
+    <w:p>
+      <w:pPr>
+        <w:ind w:left="2880" w:firstLine="720"/>
+        <w:rPr>
+          <w:sz w:val="48"/>
+        </w:rPr>
+      </w:pPr>
+      <w:r>
+        <w:t>Braeden Bodily</w:t>
+      </w:r>
+    </w:p>
+    <w:p>
+      <w:pPr>
+        <w:jc w:val="center"/>
+        <w:rPr>
           <w:sz w:val="44"/>
         </w:rPr>
-        <w:t>Parameter</w:t>
-      </w:r>
-    </w:p>
-    <w:p>
-      <w:pPr>
-        <w:ind w:firstLine="720"/>
-      </w:pPr>
-      <w:r>
-        <w:t xml:space="preserve">By </w:t>
-      </w:r>
-      <w:proofErr w:type="spellStart"/>
-      <w:r>
-        <w:t>Melynda</w:t>
-      </w:r>
-      <w:proofErr w:type="spellEnd"/>
-      <w:r>
-        <w:t xml:space="preserve"> </w:t>
-      </w:r>
-      <w:proofErr w:type="spellStart"/>
-      <w:r>
-        <w:t>Lindhorst</w:t>
-      </w:r>
-      <w:proofErr w:type="spellEnd"/>
-      <w:r>
-        <w:t>, Blake Bartlett, Joseph Lee, Braeden Bodily</w:t>
-      </w:r>
-    </w:p>
-    <w:p>
-      <w:pPr>
-        <w:rPr>
-          <w:sz w:val="44"/>
-        </w:rPr>
-      </w:pPr>
-    </w:p>
-    <w:p>
-      <w:pPr>
+      </w:pPr>
+    </w:p>
+    <w:p>
+      <w:pPr>
+        <w:jc w:val="center"/>
         <w:rPr>
           <w:sz w:val="44"/>
         </w:rPr>
@@ -126,7 +143,7 @@
           <w:color w:val="0D0D0D" w:themeColor="text1" w:themeTint="F2"/>
           <w:sz w:val="72"/>
         </w:rPr>
-        <w:t xml:space="preserve">Senior Capstone Project: </w:t>
+        <w:t>Senior Capstone Project:</w:t>
       </w:r>
     </w:p>
     <w:p>
@@ -146,6 +163,8 @@
         </w:rPr>
         <w:t>Design Document</w:t>
       </w:r>
+      <w:bookmarkStart w:id="0" w:name="_GoBack"/>
+      <w:bookmarkEnd w:id="0"/>
     </w:p>
     <w:p>
       <w:pPr>
@@ -172,7 +191,15 @@
           <w:color w:val="808080" w:themeColor="background1" w:themeShade="80"/>
           <w:sz w:val="48"/>
         </w:rPr>
-        <w:t>Use Cases and UI Sketches</w:t>
+        <w:t>Requirements</w:t>
+      </w:r>
+      <w:r>
+        <w:rPr>
+          <w:b/>
+          <w:color w:val="808080" w:themeColor="background1" w:themeShade="80"/>
+          <w:sz w:val="48"/>
+        </w:rPr>
+        <w:t xml:space="preserve"> Analysis</w:t>
       </w:r>
     </w:p>
     <w:p>
@@ -319,6 +346,134 @@
           <w:color w:val="984806" w:themeColor="accent6" w:themeShade="80"/>
           <w:sz w:val="24"/>
         </w:rPr>
+        <w:t>1</w:t>
+      </w:r>
+      <w:r>
+        <w:rPr>
+          <w:color w:val="984806" w:themeColor="accent6" w:themeShade="80"/>
+          <w:sz w:val="24"/>
+        </w:rPr>
+        <w:t xml:space="preserve"> </w:t>
+      </w:r>
+      <w:r>
+        <w:rPr>
+          <w:color w:val="984806" w:themeColor="accent6" w:themeShade="80"/>
+          <w:sz w:val="24"/>
+        </w:rPr>
+        <w:t>Network Communication</w:t>
+      </w:r>
+    </w:p>
+    <w:p>
+      <w:pPr>
+        <w:ind w:left="360"/>
+        <w:rPr>
+          <w:sz w:val="24"/>
+        </w:rPr>
+      </w:pPr>
+      <w:proofErr w:type="spellStart"/>
+      <w:proofErr w:type="gramStart"/>
+      <w:r>
+        <w:rPr>
+          <w:sz w:val="24"/>
+        </w:rPr>
+        <w:t>starry_night.jpg</w:t>
+      </w:r>
+      <w:r>
+        <w:rPr>
+          <w:sz w:val="24"/>
+        </w:rPr>
+        <w:t>from</w:t>
+      </w:r>
+      <w:proofErr w:type="spellEnd"/>
+      <w:proofErr w:type="gramEnd"/>
+      <w:r>
+        <w:rPr>
+          <w:sz w:val="24"/>
+        </w:rPr>
+        <w:t xml:space="preserve"> web browsers and return HTML responses for the browser to display to</w:t>
+      </w:r>
+      <w:r>
+        <w:rPr>
+          <w:sz w:val="24"/>
+        </w:rPr>
+        <w:t xml:space="preserve"> the user. To facilitate easily implemented</w:t>
+      </w:r>
+      <w:r>
+        <w:rPr>
+          <w:sz w:val="24"/>
+        </w:rPr>
+        <w:t xml:space="preserve"> and robust communication, </w:t>
+      </w:r>
+      <w:proofErr w:type="spellStart"/>
+      <w:r>
+        <w:rPr>
+          <w:sz w:val="24"/>
+        </w:rPr>
+        <w:t>QuizZing</w:t>
+      </w:r>
+      <w:proofErr w:type="spellEnd"/>
+      <w:r>
+        <w:rPr>
+          <w:sz w:val="24"/>
+        </w:rPr>
+        <w:t xml:space="preserve"> will be built on the </w:t>
+      </w:r>
+      <w:proofErr w:type="spellStart"/>
+      <w:r>
+        <w:rPr>
+          <w:sz w:val="24"/>
+        </w:rPr>
+        <w:t>Dropwizard</w:t>
+      </w:r>
+      <w:proofErr w:type="spellEnd"/>
+      <w:r>
+        <w:rPr>
+          <w:sz w:val="24"/>
+        </w:rPr>
+        <w:t xml:space="preserve"> framework. </w:t>
+      </w:r>
+      <w:proofErr w:type="spellStart"/>
+      <w:r>
+        <w:rPr>
+          <w:sz w:val="24"/>
+        </w:rPr>
+        <w:t>Dropwizard</w:t>
+      </w:r>
+      <w:proofErr w:type="spellEnd"/>
+      <w:r>
+        <w:rPr>
+          <w:sz w:val="24"/>
+        </w:rPr>
+        <w:t xml:space="preserve"> uses built in frameworks like Jetty, and will provide the functionality for processing HTML requests, and allow us to dynamically parse the data and display it in predefined HTML views.</w:t>
+      </w:r>
+    </w:p>
+    <w:p>
+      <w:pPr>
+        <w:ind w:left="360"/>
+        <w:rPr>
+          <w:sz w:val="24"/>
+        </w:rPr>
+      </w:pPr>
+    </w:p>
+    <w:p>
+      <w:pPr>
+        <w:rPr>
+          <w:color w:val="984806" w:themeColor="accent6" w:themeShade="80"/>
+          <w:sz w:val="24"/>
+        </w:rPr>
+      </w:pPr>
+      <w:r>
+        <w:rPr>
+          <w:color w:val="984806" w:themeColor="accent6" w:themeShade="80"/>
+          <w:sz w:val="24"/>
+        </w:rPr>
+        <w:t>1.</w:t>
+      </w:r>
+      <w:r>
+        <w:rPr>
+          <w:color w:val="984806" w:themeColor="accent6" w:themeShade="80"/>
+          <w:sz w:val="24"/>
+        </w:rPr>
         <w:t>2</w:t>
       </w:r>
       <w:r>
@@ -333,7 +488,7 @@
           <w:color w:val="984806" w:themeColor="accent6" w:themeShade="80"/>
           <w:sz w:val="24"/>
         </w:rPr>
-        <w:t>Network Communication</w:t>
+        <w:t>Question and Quiz Interaction</w:t>
       </w:r>
     </w:p>
     <w:p>
@@ -347,7 +502,7 @@
         <w:rPr>
           <w:sz w:val="24"/>
         </w:rPr>
-        <w:t xml:space="preserve">As a web based application, </w:t>
+        <w:t xml:space="preserve">This component is responsible for allowing communication between </w:t>
       </w:r>
       <w:proofErr w:type="spellStart"/>
       <w:r>
@@ -361,21 +516,19 @@
         <w:rPr>
           <w:sz w:val="24"/>
         </w:rPr>
-        <w:t xml:space="preserve"> will make use of a server to process requests from web browsers and return HTML responses for the browser to display to the user. To facilitate easy to </w:t>
-      </w:r>
-      <w:proofErr w:type="gramStart"/>
-      <w:r>
-        <w:rPr>
-          <w:sz w:val="24"/>
-        </w:rPr>
-        <w:t>use,</w:t>
-      </w:r>
-      <w:proofErr w:type="gramEnd"/>
-      <w:r>
-        <w:rPr>
-          <w:sz w:val="24"/>
-        </w:rPr>
-        <w:t xml:space="preserve"> and robust communication, </w:t>
+        <w:t xml:space="preserve"> </w:t>
+      </w:r>
+      <w:r>
+        <w:rPr>
+          <w:sz w:val="24"/>
+        </w:rPr>
+        <w:t xml:space="preserve">members and </w:t>
+      </w:r>
+      <w:r>
+        <w:rPr>
+          <w:sz w:val="24"/>
+        </w:rPr>
+        <w:t xml:space="preserve">groups. It also provides functionality for the users to create, edit, and take quizzes. It will make use of categories, and tags to allow users to define specific quizzes to meet their individual needs. Through the use of ratings and flags, the users of </w:t>
       </w:r>
       <w:proofErr w:type="spellStart"/>
       <w:r>
@@ -389,35 +542,63 @@
         <w:rPr>
           <w:sz w:val="24"/>
         </w:rPr>
-        <w:t xml:space="preserve"> will be built on the </w:t>
+        <w:t xml:space="preserve"> have the power to maintain the content of their individual groups, allowing </w:t>
+      </w:r>
+      <w:r>
+        <w:rPr>
+          <w:sz w:val="24"/>
+        </w:rPr>
+        <w:t>scalability</w:t>
+      </w:r>
+      <w:r>
+        <w:rPr>
+          <w:sz w:val="24"/>
+        </w:rPr>
+        <w:t xml:space="preserve"> and targeted content. </w:t>
+      </w:r>
+      <w:r>
+        <w:rPr>
+          <w:sz w:val="24"/>
+        </w:rPr>
+        <w:t xml:space="preserve">This will </w:t>
+      </w:r>
+      <w:r>
+        <w:rPr>
+          <w:sz w:val="24"/>
+        </w:rPr>
+        <w:t>provide</w:t>
+      </w:r>
+      <w:r>
+        <w:rPr>
+          <w:sz w:val="24"/>
+        </w:rPr>
+        <w:t xml:space="preserve"> competitive play and cooper</w:t>
+      </w:r>
+      <w:r>
+        <w:rPr>
+          <w:sz w:val="24"/>
+        </w:rPr>
+        <w:t xml:space="preserve">ative question and quiz creation between </w:t>
       </w:r>
       <w:proofErr w:type="spellStart"/>
       <w:r>
         <w:rPr>
           <w:sz w:val="24"/>
         </w:rPr>
-        <w:t>Dropwizard</w:t>
+        <w:t>QuizZing</w:t>
       </w:r>
       <w:proofErr w:type="spellEnd"/>
       <w:r>
         <w:rPr>
           <w:sz w:val="24"/>
         </w:rPr>
-        <w:t xml:space="preserve"> framework. </w:t>
-      </w:r>
-      <w:proofErr w:type="spellStart"/>
-      <w:r>
-        <w:rPr>
-          <w:sz w:val="24"/>
-        </w:rPr>
-        <w:t>Dropwizard</w:t>
-      </w:r>
-      <w:proofErr w:type="spellEnd"/>
-      <w:r>
-        <w:rPr>
-          <w:sz w:val="24"/>
-        </w:rPr>
-        <w:t xml:space="preserve"> uses built in frameworks like Jetty, and will provide the functionality for processing HTML requests, and allow us to dynamically parse the data and display it in predefined HTML views.</w:t>
+        <w:t xml:space="preserve"> users</w:t>
+      </w:r>
+      <w:r>
+        <w:rPr>
+          <w:sz w:val="24"/>
+        </w:rPr>
+        <w:t>.</w:t>
       </w:r>
     </w:p>
     <w:p>
@@ -440,163 +621,14 @@
           <w:color w:val="984806" w:themeColor="accent6" w:themeShade="80"/>
           <w:sz w:val="24"/>
         </w:rPr>
-        <w:t>1.1</w:t>
+        <w:t>1.</w:t>
       </w:r>
       <w:r>
         <w:rPr>
           <w:color w:val="984806" w:themeColor="accent6" w:themeShade="80"/>
           <w:sz w:val="24"/>
         </w:rPr>
-        <w:t xml:space="preserve"> </w:t>
-      </w:r>
-      <w:r>
-        <w:rPr>
-          <w:color w:val="984806" w:themeColor="accent6" w:themeShade="80"/>
-          <w:sz w:val="24"/>
-        </w:rPr>
-        <w:t>Question and Quiz Interaction</w:t>
-      </w:r>
-    </w:p>
-    <w:p>
-      <w:pPr>
-        <w:ind w:left="360"/>
-        <w:rPr>
-          <w:sz w:val="24"/>
-        </w:rPr>
-      </w:pPr>
-      <w:r>
-        <w:rPr>
-          <w:sz w:val="24"/>
-        </w:rPr>
-        <w:t xml:space="preserve">This component is responsible for allowing communication between </w:t>
-      </w:r>
-      <w:proofErr w:type="spellStart"/>
-      <w:r>
-        <w:rPr>
-          <w:sz w:val="24"/>
-        </w:rPr>
-        <w:t>QuizZing</w:t>
-      </w:r>
-      <w:proofErr w:type="spellEnd"/>
-      <w:r>
-        <w:rPr>
-          <w:sz w:val="24"/>
-        </w:rPr>
-        <w:t xml:space="preserve"> </w:t>
-      </w:r>
-      <w:r>
-        <w:rPr>
-          <w:sz w:val="24"/>
-        </w:rPr>
-        <w:t xml:space="preserve">members and </w:t>
-      </w:r>
-      <w:r>
-        <w:rPr>
-          <w:sz w:val="24"/>
-        </w:rPr>
-        <w:t xml:space="preserve">groups. It also provides functionality for the users to create, edit, and take quizzes. It will make use of categories, and tags to allow users to define specific quizzes to meet their individual needs. Through the use of ratings and flags, the users of </w:t>
-      </w:r>
-      <w:proofErr w:type="spellStart"/>
-      <w:r>
-        <w:rPr>
-          <w:sz w:val="24"/>
-        </w:rPr>
-        <w:t>QuizZing</w:t>
-      </w:r>
-      <w:proofErr w:type="spellEnd"/>
-      <w:r>
-        <w:rPr>
-          <w:sz w:val="24"/>
-        </w:rPr>
-        <w:t xml:space="preserve"> have the power to maintain the content of their individual groups, allowing </w:t>
-      </w:r>
-      <w:proofErr w:type="spellStart"/>
-      <w:r>
-        <w:rPr>
-          <w:sz w:val="24"/>
-        </w:rPr>
-        <w:t>scaleability</w:t>
-      </w:r>
-      <w:proofErr w:type="spellEnd"/>
-      <w:r>
-        <w:rPr>
-          <w:sz w:val="24"/>
-        </w:rPr>
-        <w:t xml:space="preserve"> and targeted content. </w:t>
-      </w:r>
-      <w:r>
-        <w:rPr>
-          <w:sz w:val="24"/>
-        </w:rPr>
-        <w:t xml:space="preserve">This will </w:t>
-      </w:r>
-      <w:r>
-        <w:rPr>
-          <w:sz w:val="24"/>
-        </w:rPr>
-        <w:t>provide</w:t>
-      </w:r>
-      <w:r>
-        <w:rPr>
-          <w:sz w:val="24"/>
-        </w:rPr>
-        <w:t xml:space="preserve"> competitive play and cooper</w:t>
-      </w:r>
-      <w:r>
-        <w:rPr>
-          <w:sz w:val="24"/>
-        </w:rPr>
-        <w:t xml:space="preserve">ative question and quiz creation between </w:t>
-      </w:r>
-      <w:proofErr w:type="spellStart"/>
-      <w:r>
-        <w:rPr>
-          <w:sz w:val="24"/>
-        </w:rPr>
-        <w:t>QuizZing</w:t>
-      </w:r>
-      <w:proofErr w:type="spellEnd"/>
-      <w:r>
-        <w:rPr>
-          <w:sz w:val="24"/>
-        </w:rPr>
-        <w:t xml:space="preserve"> users</w:t>
-      </w:r>
-      <w:r>
-        <w:rPr>
-          <w:sz w:val="24"/>
-        </w:rPr>
-        <w:t>.</w:t>
-      </w:r>
-    </w:p>
-    <w:p>
-      <w:pPr>
-        <w:ind w:left="360"/>
-        <w:rPr>
-          <w:sz w:val="24"/>
-        </w:rPr>
-      </w:pPr>
-    </w:p>
-    <w:p>
-      <w:pPr>
-        <w:rPr>
-          <w:color w:val="984806" w:themeColor="accent6" w:themeShade="80"/>
-          <w:sz w:val="24"/>
-        </w:rPr>
-      </w:pPr>
-      <w:r>
-        <w:rPr>
-          <w:color w:val="984806" w:themeColor="accent6" w:themeShade="80"/>
-          <w:sz w:val="24"/>
-        </w:rPr>
-        <w:t>1.</w:t>
-      </w:r>
-      <w:r>
-        <w:rPr>
-          <w:color w:val="984806" w:themeColor="accent6" w:themeShade="80"/>
-          <w:sz w:val="24"/>
-        </w:rPr>
-        <w:t>2</w:t>
+        <w:t>3</w:t>
       </w:r>
       <w:r>
         <w:rPr>
@@ -764,7 +796,7 @@
           <w:color w:val="984806" w:themeColor="accent6" w:themeShade="80"/>
           <w:sz w:val="24"/>
         </w:rPr>
-        <w:t>3</w:t>
+        <w:t>4</w:t>
       </w:r>
       <w:r>
         <w:rPr>
@@ -873,13 +905,7 @@
         <w:rPr>
           <w:sz w:val="24"/>
         </w:rPr>
-        <w:t xml:space="preserve"> – </w:t>
-      </w:r>
-      <w:r>
-        <w:rPr>
-          <w:sz w:val="24"/>
-        </w:rPr>
-        <w:t>Blake’s focus will be dedicated to networking and database. He will handle back end communication from the web browser, as well as storing and retrieving transactions to and from the database.</w:t>
+        <w:t xml:space="preserve"> – Blake’s focus will be dedicated to networking and database. He will handle back end communication from the web browser, as well as storing and retrieving transactions to and from the database.</w:t>
       </w:r>
     </w:p>
     <w:p>
@@ -906,6 +932,12 @@
         </w:rPr>
         <w:t xml:space="preserve"> – Braeden will be focusing on the User Interface of the system. He will be working to design and implement the HTML front end of the system.</w:t>
       </w:r>
+      <w:r>
+        <w:rPr>
+          <w:sz w:val="24"/>
+        </w:rPr>
+        <w:t xml:space="preserve"> He will implement the JavaScript necessary to allow communication from the view to the controller.</w:t>
+      </w:r>
     </w:p>
     <w:p>
       <w:pPr>
@@ -929,13 +961,7 @@
         <w:rPr>
           <w:sz w:val="24"/>
         </w:rPr>
-        <w:t xml:space="preserve"> – </w:t>
-      </w:r>
-      <w:r>
-        <w:rPr>
-          <w:sz w:val="24"/>
-        </w:rPr>
-        <w:t>Joseph will primarily be working on the back end of the system. This involves intercommunication between the database and views, as well as communication between the quiz system and the view.</w:t>
+        <w:t xml:space="preserve"> – Joseph will primarily be working on the back end of the system. This involves intercommunication between the database and views, as well as communication between the quiz system and the view.</w:t>
       </w:r>
     </w:p>
     <w:p>
@@ -949,50 +975,18 @@
           <w:sz w:val="24"/>
         </w:rPr>
       </w:pPr>
-      <w:proofErr w:type="spellStart"/>
       <w:r>
         <w:rPr>
           <w:b/>
           <w:sz w:val="24"/>
         </w:rPr>
-        <w:t>Melynda</w:t>
-      </w:r>
-      <w:proofErr w:type="spellEnd"/>
-      <w:r>
-        <w:rPr>
-          <w:b/>
-          <w:sz w:val="24"/>
-        </w:rPr>
-        <w:t xml:space="preserve"> </w:t>
-      </w:r>
-      <w:proofErr w:type="spellStart"/>
-      <w:r>
-        <w:rPr>
-          <w:b/>
-          <w:sz w:val="24"/>
-        </w:rPr>
-        <w:t>Lindhorst</w:t>
-      </w:r>
-      <w:proofErr w:type="spellEnd"/>
-      <w:r>
-        <w:rPr>
-          <w:sz w:val="24"/>
-        </w:rPr>
-        <w:t xml:space="preserve"> – </w:t>
-      </w:r>
-      <w:proofErr w:type="spellStart"/>
-      <w:r>
-        <w:rPr>
-          <w:sz w:val="24"/>
-        </w:rPr>
-        <w:t>Melynda’s</w:t>
-      </w:r>
-      <w:proofErr w:type="spellEnd"/>
-      <w:r>
-        <w:rPr>
-          <w:sz w:val="24"/>
-        </w:rPr>
-        <w:t xml:space="preserve"> primary task will be to design the quiz interactions in the system. She will be working on algorithms to implement auto quiz generation and many other features.</w:t>
+        <w:t>Melynda Lindhorst</w:t>
+      </w:r>
+      <w:r>
+        <w:rPr>
+          <w:sz w:val="24"/>
+        </w:rPr>
+        <w:t xml:space="preserve"> – Melynda’s primary task will be to design the quiz interactions in the system. She will be working on algorithms to implement auto quiz generation and many other features.</w:t>
       </w:r>
     </w:p>
     <w:p>
@@ -1016,28 +1010,7 @@
           <w:color w:val="984806" w:themeColor="accent6" w:themeShade="80"/>
           <w:sz w:val="32"/>
         </w:rPr>
-        <w:t xml:space="preserve">Section </w:t>
-      </w:r>
-      <w:r>
-        <w:rPr>
-          <w:color w:val="984806" w:themeColor="accent6" w:themeShade="80"/>
-          <w:sz w:val="32"/>
-        </w:rPr>
-        <w:t>3</w:t>
-      </w:r>
-      <w:r>
-        <w:rPr>
-          <w:color w:val="984806" w:themeColor="accent6" w:themeShade="80"/>
-          <w:sz w:val="32"/>
-        </w:rPr>
-        <w:t xml:space="preserve">: </w:t>
-      </w:r>
-      <w:r>
-        <w:rPr>
-          <w:color w:val="984806" w:themeColor="accent6" w:themeShade="80"/>
-          <w:sz w:val="32"/>
-        </w:rPr>
-        <w:t>System Features</w:t>
+        <w:t>Section 3: System Features</w:t>
       </w:r>
     </w:p>
     <w:p>
@@ -2491,8 +2464,6 @@
         </w:rPr>
         <w:t>Component: Services</w:t>
       </w:r>
-      <w:bookmarkStart w:id="0" w:name="_GoBack"/>
-      <w:bookmarkEnd w:id="0"/>
     </w:p>
     <w:p>
       <w:pPr>
@@ -2690,7 +2661,6 @@
       </w:rPr>
       <w:t xml:space="preserve">   </w:t>
     </w:r>
-    <w:proofErr w:type="spellStart"/>
     <w:r>
       <w:rPr>
         <w:rFonts w:asciiTheme="majorHAnsi" w:eastAsiaTheme="majorEastAsia" w:hAnsiTheme="majorHAnsi" w:cstheme="majorBidi"/>
@@ -2698,17 +2668,7 @@
         <w:sz w:val="20"/>
         <w:lang w:val="en-US"/>
       </w:rPr>
-      <w:t>Lindhorst</w:t>
-    </w:r>
-    <w:proofErr w:type="spellEnd"/>
-    <w:r>
-      <w:rPr>
-        <w:rFonts w:asciiTheme="majorHAnsi" w:eastAsiaTheme="majorEastAsia" w:hAnsiTheme="majorHAnsi" w:cstheme="majorBidi"/>
-        <w:i/>
-        <w:sz w:val="20"/>
-        <w:lang w:val="en-US"/>
-      </w:rPr>
-      <w:t>, Bartlett, Lee, Bodily</w:t>
+      <w:t>Lindhorst, Bartlett, Lee, Bodily</w:t>
     </w:r>
     <w:r>
       <w:rPr>
@@ -2751,7 +2711,7 @@
         <w:rFonts w:asciiTheme="majorHAnsi" w:eastAsiaTheme="majorEastAsia" w:hAnsiTheme="majorHAnsi" w:cstheme="majorBidi"/>
         <w:noProof/>
       </w:rPr>
-      <w:t>2</w:t>
+      <w:t>1</w:t>
     </w:r>
     <w:r>
       <w:rPr>
@@ -5149,6 +5109,7 @@
   <w:style w:type="character" w:default="1" w:styleId="DefaultParagraphFont">
     <w:name w:val="Default Paragraph Font"/>
     <w:uiPriority w:val="1"/>
+    <w:semiHidden/>
     <w:unhideWhenUsed/>
   </w:style>
   <w:style w:type="table" w:default="1" w:styleId="TableNormal">
@@ -5972,6 +5933,7 @@
   <w:style w:type="character" w:default="1" w:styleId="DefaultParagraphFont">
     <w:name w:val="Default Paragraph Font"/>
     <w:uiPriority w:val="1"/>
+    <w:semiHidden/>
     <w:unhideWhenUsed/>
   </w:style>
   <w:style w:type="table" w:default="1" w:styleId="TableNormal">
@@ -6749,7 +6711,7 @@
 </file>
 
 <file path=customXml/itemProps1.xml><?xml version="1.0" encoding="utf-8"?>
-<ds:datastoreItem xmlns:ds="http://schemas.openxmlformats.org/officeDocument/2006/customXml" ds:itemID="{1D074B85-6A18-4204-8C3C-877F5258DE53}">
+<ds:datastoreItem xmlns:ds="http://schemas.openxmlformats.org/officeDocument/2006/customXml" ds:itemID="{41C5744B-9106-4572-BB3B-E7203622DCB9}">
   <ds:schemaRefs>
     <ds:schemaRef ds:uri="http://schemas.openxmlformats.org/officeDocument/2006/bibliography"/>
   </ds:schemaRefs>

</xml_diff>